<commit_message>
User Interviews 4 and 5
</commit_message>
<xml_diff>
--- a/User Interviews.docx
+++ b/User Interviews.docx
@@ -408,23 +408,7 @@
           <w:rFonts w:ascii="Trebuchet MS" w:eastAsia="Times New Roman" w:hAnsi="Trebuchet MS" w:cs="Times New Roman"/>
           <w:lang w:eastAsia="en-GB"/>
         </w:rPr>
-        <w:t xml:space="preserve">Cool, </w:t>
-      </w:r>
-      <w:proofErr w:type="gramStart"/>
-      <w:r>
-        <w:rPr>
-          <w:rFonts w:ascii="Trebuchet MS" w:eastAsia="Times New Roman" w:hAnsi="Trebuchet MS" w:cs="Times New Roman"/>
-          <w:lang w:eastAsia="en-GB"/>
-        </w:rPr>
-        <w:t>And</w:t>
-      </w:r>
-      <w:proofErr w:type="gramEnd"/>
-      <w:r>
-        <w:rPr>
-          <w:rFonts w:ascii="Trebuchet MS" w:eastAsia="Times New Roman" w:hAnsi="Trebuchet MS" w:cs="Times New Roman"/>
-          <w:lang w:eastAsia="en-GB"/>
-        </w:rPr>
-        <w:t xml:space="preserve"> what tool do you currently use for your projects?</w:t>
+        <w:t>Cool, And what tool do you currently use for your projects?</w:t>
       </w:r>
     </w:p>
     <w:p>
@@ -1739,23 +1723,7 @@
           <w:rFonts w:ascii="Trebuchet MS" w:hAnsi="Trebuchet MS"/>
           <w:lang w:val="en-US"/>
         </w:rPr>
-        <w:t xml:space="preserve">Yes, so you are given deadlines </w:t>
-      </w:r>
-      <w:proofErr w:type="spellStart"/>
-      <w:r>
-        <w:rPr>
-          <w:rFonts w:ascii="Trebuchet MS" w:hAnsi="Trebuchet MS"/>
-          <w:lang w:val="en-US"/>
-        </w:rPr>
-        <w:t>etc</w:t>
-      </w:r>
-      <w:proofErr w:type="spellEnd"/>
-      <w:r>
-        <w:rPr>
-          <w:rFonts w:ascii="Trebuchet MS" w:hAnsi="Trebuchet MS"/>
-          <w:lang w:val="en-US"/>
-        </w:rPr>
-        <w:t xml:space="preserve"> for your work and how do you feel about having to follow that? Is it organised or do your Trello boards become outdated quickly?</w:t>
+        <w:t>Yes, so you are given deadlines etc for your work and how do you feel about having to follow that? Is it organised or do your Trello boards become outdated quickly?</w:t>
       </w:r>
     </w:p>
     <w:p>
@@ -1981,21 +1949,12 @@
         </w:rPr>
         <w:t xml:space="preserve">Interviewee: </w:t>
       </w:r>
-      <w:proofErr w:type="spellStart"/>
-      <w:r>
-        <w:rPr>
-          <w:rFonts w:ascii="Trebuchet MS" w:hAnsi="Trebuchet MS"/>
-          <w:lang w:val="en-US"/>
-        </w:rPr>
-        <w:t>Erm</w:t>
-      </w:r>
-      <w:proofErr w:type="spellEnd"/>
-      <w:r>
-        <w:rPr>
-          <w:rFonts w:ascii="Trebuchet MS" w:hAnsi="Trebuchet MS"/>
-          <w:lang w:val="en-US"/>
-        </w:rPr>
-        <w:t>, not so much for me as I don’t really use apps apart from games and social media.</w:t>
+      <w:r>
+        <w:rPr>
+          <w:rFonts w:ascii="Trebuchet MS" w:hAnsi="Trebuchet MS"/>
+          <w:lang w:val="en-US"/>
+        </w:rPr>
+        <w:t>Erm, not so much for me as I don’t really use apps apart from games and social media.</w:t>
       </w:r>
     </w:p>
     <w:p>
@@ -2193,23 +2152,7 @@
           <w:rFonts w:ascii="Trebuchet MS" w:hAnsi="Trebuchet MS"/>
           <w:lang w:val="en-US"/>
         </w:rPr>
-        <w:t xml:space="preserve">The sense of achievement when you get a tick </w:t>
-      </w:r>
-      <w:proofErr w:type="spellStart"/>
-      <w:r>
-        <w:rPr>
-          <w:rFonts w:ascii="Trebuchet MS" w:hAnsi="Trebuchet MS"/>
-          <w:lang w:val="en-US"/>
-        </w:rPr>
-        <w:t>etc</w:t>
-      </w:r>
-      <w:proofErr w:type="spellEnd"/>
-      <w:r>
-        <w:rPr>
-          <w:rFonts w:ascii="Trebuchet MS" w:hAnsi="Trebuchet MS"/>
-          <w:lang w:val="en-US"/>
-        </w:rPr>
-        <w:t xml:space="preserve"> and dislike that they can get cluttered if too many people make boards. </w:t>
+        <w:t xml:space="preserve">The sense of achievement when you get a tick etc and dislike that they can get cluttered if too many people make boards. </w:t>
       </w:r>
     </w:p>
     <w:p>
@@ -2275,39 +2218,7 @@
           <w:rFonts w:ascii="Trebuchet MS" w:hAnsi="Trebuchet MS"/>
           <w:lang w:val="en-US"/>
         </w:rPr>
-        <w:t xml:space="preserve">Gifs! Only joking, although they could be fun. </w:t>
-      </w:r>
-      <w:proofErr w:type="spellStart"/>
-      <w:r>
-        <w:rPr>
-          <w:rFonts w:ascii="Trebuchet MS" w:hAnsi="Trebuchet MS"/>
-          <w:lang w:val="en-US"/>
-        </w:rPr>
-        <w:t>Erm</w:t>
-      </w:r>
-      <w:proofErr w:type="spellEnd"/>
-      <w:r>
-        <w:rPr>
-          <w:rFonts w:ascii="Trebuchet MS" w:hAnsi="Trebuchet MS"/>
-          <w:lang w:val="en-US"/>
-        </w:rPr>
-        <w:t xml:space="preserve">, being able to see who is working where like in Google Docs you can see who is typing where maybe the boards could show up a </w:t>
-      </w:r>
-      <w:proofErr w:type="spellStart"/>
-      <w:r>
-        <w:rPr>
-          <w:rFonts w:ascii="Trebuchet MS" w:hAnsi="Trebuchet MS"/>
-          <w:lang w:val="en-US"/>
-        </w:rPr>
-        <w:t>colour</w:t>
-      </w:r>
-      <w:proofErr w:type="spellEnd"/>
-      <w:r>
-        <w:rPr>
-          <w:rFonts w:ascii="Trebuchet MS" w:hAnsi="Trebuchet MS"/>
-          <w:lang w:val="en-US"/>
-        </w:rPr>
-        <w:t xml:space="preserve"> for someone so you know what they are working on. </w:t>
+        <w:t xml:space="preserve">Gifs! Only joking, although they could be fun. Erm, being able to see who is working where like in Google Docs you can see who is typing where maybe the boards could show up a colour for someone so you know what they are working on. </w:t>
       </w:r>
     </w:p>
     <w:p>
@@ -2341,9 +2252,753 @@
           <w:lang w:val="en-US"/>
         </w:rPr>
         <w:t xml:space="preserve">Gifs would definitely make tight deadlines less stressful, that for sure! </w:t>
+      </w:r>
+    </w:p>
+    <w:p>
+      <w:pPr>
+        <w:rPr>
+          <w:rFonts w:ascii="Trebuchet MS" w:hAnsi="Trebuchet MS"/>
+          <w:lang w:val="en-US"/>
+        </w:rPr>
+      </w:pPr>
+      <w:r>
+        <w:rPr>
+          <w:rFonts w:ascii="Trebuchet MS" w:hAnsi="Trebuchet MS"/>
+          <w:lang w:val="en-US"/>
+        </w:rPr>
+        <w:br w:type="page"/>
+      </w:r>
+    </w:p>
+    <w:p>
+      <w:pPr>
+        <w:spacing w:line="360" w:lineRule="auto"/>
+        <w:rPr>
+          <w:rFonts w:ascii="Trebuchet MS" w:hAnsi="Trebuchet MS"/>
+          <w:b/>
+          <w:sz w:val="28"/>
+          <w:lang w:val="en-US"/>
+        </w:rPr>
+      </w:pPr>
+      <w:r>
+        <w:rPr>
+          <w:rFonts w:ascii="Trebuchet MS" w:hAnsi="Trebuchet MS"/>
+          <w:b/>
+          <w:sz w:val="28"/>
+          <w:lang w:val="en-US"/>
+        </w:rPr>
+        <w:t>User Interview –</w:t>
+      </w:r>
+      <w:r>
+        <w:rPr>
+          <w:rFonts w:ascii="Trebuchet MS" w:hAnsi="Trebuchet MS"/>
+          <w:b/>
+          <w:sz w:val="28"/>
+          <w:lang w:val="en-US"/>
+        </w:rPr>
+        <w:t xml:space="preserve"> Female</w:t>
+      </w:r>
+      <w:r>
+        <w:rPr>
+          <w:rFonts w:ascii="Trebuchet MS" w:hAnsi="Trebuchet MS"/>
+          <w:b/>
+          <w:sz w:val="28"/>
+          <w:lang w:val="en-US"/>
+        </w:rPr>
+        <w:t>,</w:t>
+      </w:r>
+      <w:r>
+        <w:rPr>
+          <w:rFonts w:ascii="Trebuchet MS" w:hAnsi="Trebuchet MS"/>
+          <w:b/>
+          <w:sz w:val="28"/>
+          <w:lang w:val="en-US"/>
+        </w:rPr>
+        <w:t xml:space="preserve"> </w:t>
+      </w:r>
+      <w:r>
+        <w:rPr>
+          <w:rFonts w:ascii="Trebuchet MS" w:hAnsi="Trebuchet MS"/>
+          <w:b/>
+          <w:sz w:val="28"/>
+          <w:lang w:val="en-US"/>
+        </w:rPr>
+        <w:t>Project Manager</w:t>
+      </w:r>
+    </w:p>
+    <w:p>
+      <w:pPr>
+        <w:spacing w:line="360" w:lineRule="auto"/>
+        <w:rPr>
+          <w:rFonts w:ascii="Trebuchet MS" w:hAnsi="Trebuchet MS"/>
+          <w:b/>
+          <w:sz w:val="28"/>
+          <w:lang w:val="en-US"/>
+        </w:rPr>
+      </w:pPr>
+    </w:p>
+    <w:p>
+      <w:pPr>
+        <w:spacing w:line="360" w:lineRule="auto"/>
+        <w:rPr>
+          <w:rFonts w:ascii="Trebuchet MS" w:hAnsi="Trebuchet MS"/>
+          <w:lang w:val="en-US"/>
+        </w:rPr>
+      </w:pPr>
+      <w:r>
+        <w:rPr>
+          <w:rFonts w:ascii="Trebuchet MS" w:hAnsi="Trebuchet MS"/>
+          <w:b/>
+          <w:lang w:val="en-US"/>
+        </w:rPr>
+        <w:t xml:space="preserve">Me: </w:t>
+      </w:r>
+      <w:r>
+        <w:rPr>
+          <w:rFonts w:ascii="Trebuchet MS" w:hAnsi="Trebuchet MS"/>
+          <w:lang w:val="en-US"/>
+        </w:rPr>
+        <w:t>So the first question is about how do you feel about having to plan projects for a team and what makes it a good or bad experience?</w:t>
+      </w:r>
+    </w:p>
+    <w:p>
+      <w:pPr>
+        <w:spacing w:line="360" w:lineRule="auto"/>
+        <w:rPr>
+          <w:rFonts w:ascii="Trebuchet MS" w:hAnsi="Trebuchet MS"/>
+          <w:lang w:val="en-US"/>
+        </w:rPr>
+      </w:pPr>
+    </w:p>
+    <w:p>
+      <w:pPr>
+        <w:spacing w:line="360" w:lineRule="auto"/>
+        <w:rPr>
+          <w:rFonts w:ascii="Trebuchet MS" w:hAnsi="Trebuchet MS"/>
+          <w:lang w:val="en-US"/>
+        </w:rPr>
+      </w:pPr>
+      <w:r>
+        <w:rPr>
+          <w:rFonts w:ascii="Trebuchet MS" w:hAnsi="Trebuchet MS"/>
+          <w:b/>
+          <w:lang w:val="en-US"/>
+        </w:rPr>
+        <w:t xml:space="preserve">Interviewee: </w:t>
+      </w:r>
+      <w:r>
+        <w:rPr>
+          <w:rFonts w:ascii="Trebuchet MS" w:hAnsi="Trebuchet MS"/>
+          <w:lang w:val="en-US"/>
+        </w:rPr>
+        <w:t xml:space="preserve">Good things is that you know what’s happening in the near future and who is working on what and when. You can see what projects are on track and on budget. It also helps to plan future work and update clients on the progress of their project. Bad things would be when you hit a couple of problems and a project overruns. Or when a team member is unwell, you then need to find solutions and rework the schedule. This can be stressful. </w:t>
+      </w:r>
+    </w:p>
+    <w:p>
+      <w:pPr>
+        <w:spacing w:line="360" w:lineRule="auto"/>
+        <w:rPr>
+          <w:rFonts w:ascii="Trebuchet MS" w:hAnsi="Trebuchet MS"/>
+          <w:lang w:val="en-US"/>
+        </w:rPr>
+      </w:pPr>
+    </w:p>
+    <w:p>
+      <w:pPr>
+        <w:spacing w:line="360" w:lineRule="auto"/>
+        <w:rPr>
+          <w:rFonts w:ascii="Trebuchet MS" w:hAnsi="Trebuchet MS"/>
+          <w:lang w:val="en-US"/>
+        </w:rPr>
+      </w:pPr>
+      <w:r>
+        <w:rPr>
+          <w:rFonts w:ascii="Trebuchet MS" w:hAnsi="Trebuchet MS"/>
+          <w:b/>
+          <w:lang w:val="en-US"/>
+        </w:rPr>
+        <w:t xml:space="preserve">Me: </w:t>
+      </w:r>
+      <w:r>
+        <w:rPr>
+          <w:rFonts w:ascii="Trebuchet MS" w:hAnsi="Trebuchet MS"/>
+          <w:lang w:val="en-US"/>
+        </w:rPr>
+        <w:t>Cool. Do you think that having a project management tool that works on mobile and tablet devices would be useful? It may not have the same functionality as the desktop site but just provide an overview of schedules.</w:t>
+      </w:r>
+    </w:p>
+    <w:p>
+      <w:pPr>
+        <w:spacing w:line="360" w:lineRule="auto"/>
+        <w:rPr>
+          <w:rFonts w:ascii="Trebuchet MS" w:hAnsi="Trebuchet MS"/>
+          <w:lang w:val="en-US"/>
+        </w:rPr>
+      </w:pPr>
+    </w:p>
+    <w:p>
+      <w:pPr>
+        <w:spacing w:line="360" w:lineRule="auto"/>
+        <w:rPr>
+          <w:rFonts w:ascii="Trebuchet MS" w:hAnsi="Trebuchet MS"/>
+          <w:lang w:val="en-US"/>
+        </w:rPr>
+      </w:pPr>
+      <w:r>
+        <w:rPr>
+          <w:rFonts w:ascii="Trebuchet MS" w:hAnsi="Trebuchet MS"/>
+          <w:b/>
+          <w:lang w:val="en-US"/>
+        </w:rPr>
+        <w:t xml:space="preserve">Interviewee: </w:t>
+      </w:r>
+      <w:r>
+        <w:rPr>
+          <w:rFonts w:ascii="Trebuchet MS" w:hAnsi="Trebuchet MS"/>
+          <w:lang w:val="en-US"/>
+        </w:rPr>
+        <w:t xml:space="preserve">Yes definitely. Especially when having a meeting with a client and you’re out of the office. Can answer any scheduling queries there anre then. </w:t>
+      </w:r>
+    </w:p>
+    <w:p>
+      <w:pPr>
+        <w:spacing w:line="360" w:lineRule="auto"/>
+        <w:rPr>
+          <w:rFonts w:ascii="Trebuchet MS" w:hAnsi="Trebuchet MS"/>
+          <w:lang w:val="en-US"/>
+        </w:rPr>
+      </w:pPr>
+    </w:p>
+    <w:p>
+      <w:pPr>
+        <w:spacing w:line="360" w:lineRule="auto"/>
+        <w:rPr>
+          <w:rFonts w:ascii="Trebuchet MS" w:hAnsi="Trebuchet MS"/>
+          <w:lang w:val="en-US"/>
+        </w:rPr>
+      </w:pPr>
+      <w:r>
+        <w:rPr>
+          <w:rFonts w:ascii="Trebuchet MS" w:hAnsi="Trebuchet MS"/>
+          <w:b/>
+          <w:lang w:val="en-US"/>
+        </w:rPr>
+        <w:t xml:space="preserve">Me: </w:t>
+      </w:r>
+      <w:r>
+        <w:rPr>
+          <w:rFonts w:ascii="Trebuchet MS" w:hAnsi="Trebuchet MS"/>
+          <w:lang w:val="en-US"/>
+        </w:rPr>
+        <w:t>Would being able to integrate aps into the project management tool be useful? This could be anything from time tracking to Slack.</w:t>
+      </w:r>
+    </w:p>
+    <w:p>
+      <w:pPr>
+        <w:spacing w:line="360" w:lineRule="auto"/>
+        <w:rPr>
+          <w:rFonts w:ascii="Trebuchet MS" w:hAnsi="Trebuchet MS"/>
+          <w:lang w:val="en-US"/>
+        </w:rPr>
+      </w:pPr>
+    </w:p>
+    <w:p>
+      <w:pPr>
+        <w:spacing w:line="360" w:lineRule="auto"/>
+        <w:rPr>
+          <w:rFonts w:ascii="Trebuchet MS" w:hAnsi="Trebuchet MS"/>
+          <w:lang w:val="en-US"/>
+        </w:rPr>
+      </w:pPr>
+      <w:r>
+        <w:rPr>
+          <w:rFonts w:ascii="Trebuchet MS" w:hAnsi="Trebuchet MS"/>
+          <w:b/>
+          <w:lang w:val="en-US"/>
+        </w:rPr>
+        <w:t xml:space="preserve">Interviewee: </w:t>
+      </w:r>
+      <w:r>
+        <w:rPr>
+          <w:rFonts w:ascii="Trebuchet MS" w:hAnsi="Trebuchet MS"/>
+          <w:lang w:val="en-US"/>
+        </w:rPr>
+        <w:t>Yes, I think so. Slack especially. What I’d love is an all in one tool. Instead of having 4 – 5 different applications that you have to pay for and jump between.</w:t>
+      </w:r>
+    </w:p>
+    <w:p>
+      <w:pPr>
+        <w:spacing w:line="360" w:lineRule="auto"/>
+        <w:rPr>
+          <w:rFonts w:ascii="Trebuchet MS" w:hAnsi="Trebuchet MS"/>
+          <w:lang w:val="en-US"/>
+        </w:rPr>
+      </w:pPr>
+    </w:p>
+    <w:p>
+      <w:pPr>
+        <w:spacing w:line="360" w:lineRule="auto"/>
+        <w:rPr>
+          <w:rFonts w:ascii="Trebuchet MS" w:hAnsi="Trebuchet MS"/>
+          <w:lang w:val="en-US"/>
+        </w:rPr>
+      </w:pPr>
+      <w:r>
+        <w:rPr>
+          <w:rFonts w:ascii="Trebuchet MS" w:hAnsi="Trebuchet MS"/>
+          <w:b/>
+          <w:lang w:val="en-US"/>
+        </w:rPr>
+        <w:t xml:space="preserve">Me: </w:t>
+      </w:r>
+      <w:r>
+        <w:rPr>
+          <w:rFonts w:ascii="Trebuchet MS" w:hAnsi="Trebuchet MS"/>
+          <w:lang w:val="en-US"/>
+        </w:rPr>
+        <w:t xml:space="preserve"> Yeah definitely! Makes it all easier to maintain. What current tools are you using? And what do you like / dislike about them?</w:t>
+      </w:r>
+    </w:p>
+    <w:p>
+      <w:pPr>
+        <w:spacing w:line="360" w:lineRule="auto"/>
+        <w:rPr>
+          <w:rFonts w:ascii="Trebuchet MS" w:hAnsi="Trebuchet MS"/>
+          <w:lang w:val="en-US"/>
+        </w:rPr>
+      </w:pPr>
+    </w:p>
+    <w:p>
+      <w:pPr>
+        <w:spacing w:line="360" w:lineRule="auto"/>
+        <w:rPr>
+          <w:rFonts w:ascii="Trebuchet MS" w:hAnsi="Trebuchet MS"/>
+          <w:b/>
+          <w:lang w:val="en-US"/>
+        </w:rPr>
+      </w:pPr>
+      <w:r>
+        <w:rPr>
+          <w:rFonts w:ascii="Trebuchet MS" w:hAnsi="Trebuchet MS"/>
+          <w:b/>
+          <w:lang w:val="en-US"/>
+        </w:rPr>
+        <w:t>Interviewee:</w:t>
+      </w:r>
+    </w:p>
+    <w:p>
+      <w:pPr>
+        <w:spacing w:line="360" w:lineRule="auto"/>
+        <w:rPr>
+          <w:rFonts w:ascii="Trebuchet MS" w:hAnsi="Trebuchet MS"/>
+          <w:b/>
+          <w:lang w:val="en-US"/>
+        </w:rPr>
+      </w:pPr>
+    </w:p>
+    <w:p>
+      <w:pPr>
+        <w:spacing w:line="360" w:lineRule="auto"/>
+        <w:rPr>
+          <w:rFonts w:ascii="Trebuchet MS" w:hAnsi="Trebuchet MS"/>
+          <w:lang w:val="en-US"/>
+        </w:rPr>
+      </w:pPr>
+      <w:r>
+        <w:rPr>
+          <w:rFonts w:ascii="Trebuchet MS" w:hAnsi="Trebuchet MS"/>
+          <w:b/>
+          <w:lang w:val="en-US"/>
+        </w:rPr>
+        <w:t>Me:</w:t>
+      </w:r>
+      <w:r>
+        <w:rPr>
+          <w:rFonts w:ascii="Trebuchet MS" w:hAnsi="Trebuchet MS"/>
+          <w:lang w:val="en-US"/>
+        </w:rPr>
+        <w:t xml:space="preserve"> </w:t>
+      </w:r>
+    </w:p>
+    <w:p>
+      <w:pPr>
+        <w:rPr>
+          <w:rFonts w:ascii="Trebuchet MS" w:hAnsi="Trebuchet MS"/>
+          <w:lang w:val="en-US"/>
+        </w:rPr>
+      </w:pPr>
+      <w:r>
+        <w:rPr>
+          <w:rFonts w:ascii="Trebuchet MS" w:hAnsi="Trebuchet MS"/>
+          <w:lang w:val="en-US"/>
+        </w:rPr>
+        <w:br w:type="page"/>
+      </w:r>
+    </w:p>
+    <w:p>
+      <w:pPr>
+        <w:spacing w:line="360" w:lineRule="auto"/>
+        <w:rPr>
+          <w:rFonts w:ascii="Trebuchet MS" w:hAnsi="Trebuchet MS"/>
+          <w:b/>
+          <w:sz w:val="28"/>
+          <w:lang w:val="en-US"/>
+        </w:rPr>
+      </w:pPr>
+      <w:r>
+        <w:rPr>
+          <w:rFonts w:ascii="Trebuchet MS" w:hAnsi="Trebuchet MS"/>
+          <w:b/>
+          <w:sz w:val="28"/>
+          <w:lang w:val="en-US"/>
+        </w:rPr>
+        <w:t>User Interview –</w:t>
+      </w:r>
+      <w:r>
+        <w:rPr>
+          <w:rFonts w:ascii="Trebuchet MS" w:hAnsi="Trebuchet MS"/>
+          <w:b/>
+          <w:sz w:val="28"/>
+          <w:lang w:val="en-US"/>
+        </w:rPr>
+        <w:t xml:space="preserve"> Male</w:t>
+      </w:r>
+      <w:r>
+        <w:rPr>
+          <w:rFonts w:ascii="Trebuchet MS" w:hAnsi="Trebuchet MS"/>
+          <w:b/>
+          <w:sz w:val="28"/>
+          <w:lang w:val="en-US"/>
+        </w:rPr>
+        <w:t>,</w:t>
+      </w:r>
+      <w:r>
+        <w:rPr>
+          <w:rFonts w:ascii="Trebuchet MS" w:hAnsi="Trebuchet MS"/>
+          <w:b/>
+          <w:sz w:val="28"/>
+          <w:lang w:val="en-US"/>
+        </w:rPr>
+        <w:t xml:space="preserve"> Project Manager</w:t>
+      </w:r>
+    </w:p>
+    <w:p>
+      <w:pPr>
+        <w:spacing w:line="360" w:lineRule="auto"/>
+        <w:rPr>
+          <w:rFonts w:ascii="Trebuchet MS" w:hAnsi="Trebuchet MS"/>
+          <w:b/>
+          <w:sz w:val="28"/>
+          <w:lang w:val="en-US"/>
+        </w:rPr>
+      </w:pPr>
+    </w:p>
+    <w:p>
+      <w:pPr>
+        <w:spacing w:line="360" w:lineRule="auto"/>
+        <w:rPr>
+          <w:rFonts w:ascii="Trebuchet MS" w:hAnsi="Trebuchet MS"/>
+          <w:lang w:val="en-US"/>
+        </w:rPr>
+      </w:pPr>
+      <w:r>
+        <w:rPr>
+          <w:rFonts w:ascii="Trebuchet MS" w:hAnsi="Trebuchet MS"/>
+          <w:b/>
+          <w:lang w:val="en-US"/>
+        </w:rPr>
+        <w:t xml:space="preserve">Me: </w:t>
+      </w:r>
+      <w:r>
+        <w:rPr>
+          <w:rFonts w:ascii="Trebuchet MS" w:hAnsi="Trebuchet MS"/>
+          <w:lang w:val="en-US"/>
+        </w:rPr>
+        <w:t>So are you involved in project schedules for the team?</w:t>
+      </w:r>
+    </w:p>
+    <w:p>
+      <w:pPr>
+        <w:spacing w:line="360" w:lineRule="auto"/>
+        <w:rPr>
+          <w:rFonts w:ascii="Trebuchet MS" w:hAnsi="Trebuchet MS"/>
+          <w:lang w:val="en-US"/>
+        </w:rPr>
+      </w:pPr>
+    </w:p>
+    <w:p>
+      <w:pPr>
+        <w:spacing w:line="360" w:lineRule="auto"/>
+        <w:rPr>
+          <w:rFonts w:ascii="Trebuchet MS" w:hAnsi="Trebuchet MS"/>
+          <w:lang w:val="en-US"/>
+        </w:rPr>
+      </w:pPr>
+      <w:r>
+        <w:rPr>
+          <w:rFonts w:ascii="Trebuchet MS" w:hAnsi="Trebuchet MS"/>
+          <w:b/>
+          <w:lang w:val="en-US"/>
+        </w:rPr>
+        <w:t xml:space="preserve">Interviewee: </w:t>
+      </w:r>
+      <w:r>
+        <w:rPr>
+          <w:rFonts w:ascii="Trebuchet MS" w:hAnsi="Trebuchet MS"/>
+          <w:lang w:val="en-US"/>
+        </w:rPr>
+        <w:t>Yes, it’s my job to set the teams schedule and ensure it’s stuck to.</w:t>
+      </w:r>
+    </w:p>
+    <w:p>
+      <w:pPr>
+        <w:spacing w:line="360" w:lineRule="auto"/>
+        <w:rPr>
+          <w:rFonts w:ascii="Trebuchet MS" w:hAnsi="Trebuchet MS"/>
+          <w:lang w:val="en-US"/>
+        </w:rPr>
+      </w:pPr>
+    </w:p>
+    <w:p>
+      <w:pPr>
+        <w:spacing w:line="360" w:lineRule="auto"/>
+        <w:rPr>
+          <w:rFonts w:ascii="Trebuchet MS" w:hAnsi="Trebuchet MS"/>
+          <w:lang w:val="en-US"/>
+        </w:rPr>
+      </w:pPr>
+      <w:r>
+        <w:rPr>
+          <w:rFonts w:ascii="Trebuchet MS" w:hAnsi="Trebuchet MS"/>
+          <w:b/>
+          <w:lang w:val="en-US"/>
+        </w:rPr>
+        <w:t xml:space="preserve">Me: </w:t>
+      </w:r>
+      <w:r>
+        <w:rPr>
+          <w:rFonts w:ascii="Trebuchet MS" w:hAnsi="Trebuchet MS"/>
+          <w:lang w:val="en-US"/>
+        </w:rPr>
+        <w:t>Cool, and how do you feel about having to create project plans? What makes this a good or bad experience?</w:t>
+      </w:r>
+    </w:p>
+    <w:p>
+      <w:pPr>
+        <w:spacing w:line="360" w:lineRule="auto"/>
+        <w:rPr>
+          <w:rFonts w:ascii="Trebuchet MS" w:hAnsi="Trebuchet MS"/>
+          <w:lang w:val="en-US"/>
+        </w:rPr>
+      </w:pPr>
+    </w:p>
+    <w:p>
+      <w:pPr>
+        <w:spacing w:line="360" w:lineRule="auto"/>
+        <w:rPr>
+          <w:rFonts w:ascii="Trebuchet MS" w:hAnsi="Trebuchet MS"/>
+          <w:lang w:val="en-US"/>
+        </w:rPr>
+      </w:pPr>
+      <w:r>
+        <w:rPr>
+          <w:rFonts w:ascii="Trebuchet MS" w:hAnsi="Trebuchet MS"/>
+          <w:b/>
+          <w:lang w:val="en-US"/>
+        </w:rPr>
+        <w:t xml:space="preserve">Interviewee: </w:t>
+      </w:r>
+      <w:r>
+        <w:rPr>
+          <w:rFonts w:ascii="Trebuchet MS" w:hAnsi="Trebuchet MS"/>
+          <w:lang w:val="en-US"/>
+        </w:rPr>
+        <w:t>Creating project plans sucks, but it’s one of these things that just has to be done for things to run smoothly. What makes a good experience is speed and ease of management. The less time spent creating them, the more time we have to spend growing accounts.</w:t>
+      </w:r>
+    </w:p>
+    <w:p>
+      <w:pPr>
+        <w:spacing w:line="360" w:lineRule="auto"/>
+        <w:rPr>
+          <w:rFonts w:ascii="Trebuchet MS" w:hAnsi="Trebuchet MS"/>
+          <w:lang w:val="en-US"/>
+        </w:rPr>
+      </w:pPr>
+    </w:p>
+    <w:p>
+      <w:pPr>
+        <w:spacing w:line="360" w:lineRule="auto"/>
+        <w:rPr>
+          <w:rFonts w:ascii="Trebuchet MS" w:hAnsi="Trebuchet MS"/>
+          <w:lang w:val="en-US"/>
+        </w:rPr>
+      </w:pPr>
+      <w:r>
+        <w:rPr>
+          <w:rFonts w:ascii="Trebuchet MS" w:hAnsi="Trebuchet MS"/>
+          <w:b/>
+          <w:lang w:val="en-US"/>
+        </w:rPr>
+        <w:t xml:space="preserve">Me: </w:t>
+      </w:r>
+      <w:r>
+        <w:rPr>
+          <w:rFonts w:ascii="Trebuchet MS" w:hAnsi="Trebuchet MS"/>
+          <w:lang w:val="en-US"/>
+        </w:rPr>
+        <w:t>Do you think that having a project management tool that works on tablet and mobile devices is necessary?</w:t>
+      </w:r>
+    </w:p>
+    <w:p>
+      <w:pPr>
+        <w:spacing w:line="360" w:lineRule="auto"/>
+        <w:rPr>
+          <w:rFonts w:ascii="Trebuchet MS" w:hAnsi="Trebuchet MS"/>
+          <w:lang w:val="en-US"/>
+        </w:rPr>
+      </w:pPr>
+    </w:p>
+    <w:p>
+      <w:pPr>
+        <w:spacing w:line="360" w:lineRule="auto"/>
+        <w:rPr>
+          <w:rFonts w:ascii="Trebuchet MS" w:hAnsi="Trebuchet MS"/>
+          <w:lang w:val="en-US"/>
+        </w:rPr>
+      </w:pPr>
+      <w:r>
+        <w:rPr>
+          <w:rFonts w:ascii="Trebuchet MS" w:hAnsi="Trebuchet MS"/>
+          <w:b/>
+          <w:lang w:val="en-US"/>
+        </w:rPr>
+        <w:t xml:space="preserve">Interviewee: </w:t>
+      </w:r>
+      <w:r>
+        <w:rPr>
+          <w:rFonts w:ascii="Trebuchet MS" w:hAnsi="Trebuchet MS"/>
+          <w:lang w:val="en-US"/>
+        </w:rPr>
+        <w:t>Helpful, but not essential.</w:t>
+      </w:r>
+    </w:p>
+    <w:p>
+      <w:pPr>
+        <w:spacing w:line="360" w:lineRule="auto"/>
+        <w:rPr>
+          <w:rFonts w:ascii="Trebuchet MS" w:hAnsi="Trebuchet MS"/>
+          <w:lang w:val="en-US"/>
+        </w:rPr>
+      </w:pPr>
+    </w:p>
+    <w:p>
+      <w:pPr>
+        <w:spacing w:line="360" w:lineRule="auto"/>
+        <w:rPr>
+          <w:rFonts w:ascii="Trebuchet MS" w:hAnsi="Trebuchet MS"/>
+          <w:lang w:val="en-US"/>
+        </w:rPr>
+      </w:pPr>
+      <w:r>
+        <w:rPr>
+          <w:rFonts w:ascii="Trebuchet MS" w:hAnsi="Trebuchet MS"/>
+          <w:b/>
+          <w:lang w:val="en-US"/>
+        </w:rPr>
+        <w:t xml:space="preserve">Me: </w:t>
+      </w:r>
+      <w:r>
+        <w:rPr>
+          <w:rFonts w:ascii="Trebuchet MS" w:hAnsi="Trebuchet MS"/>
+          <w:lang w:val="en-US"/>
+        </w:rPr>
+        <w:t>Would being able to integrate apps into a project management tool be useful? E.g. time tracking, staff holidays, Slack</w:t>
+      </w:r>
+    </w:p>
+    <w:p>
+      <w:pPr>
+        <w:spacing w:line="360" w:lineRule="auto"/>
+        <w:rPr>
+          <w:rFonts w:ascii="Trebuchet MS" w:hAnsi="Trebuchet MS"/>
+          <w:lang w:val="en-US"/>
+        </w:rPr>
+      </w:pPr>
+    </w:p>
+    <w:p>
+      <w:pPr>
+        <w:spacing w:line="360" w:lineRule="auto"/>
+        <w:rPr>
+          <w:rFonts w:ascii="Trebuchet MS" w:hAnsi="Trebuchet MS"/>
+          <w:lang w:val="en-US"/>
+        </w:rPr>
+      </w:pPr>
+      <w:r>
+        <w:rPr>
+          <w:rFonts w:ascii="Trebuchet MS" w:hAnsi="Trebuchet MS"/>
+          <w:b/>
+          <w:lang w:val="en-US"/>
+        </w:rPr>
+        <w:t xml:space="preserve">Interviewee: </w:t>
+      </w:r>
+      <w:r>
+        <w:rPr>
+          <w:rFonts w:ascii="Trebuchet MS" w:hAnsi="Trebuchet MS"/>
+          <w:lang w:val="en-US"/>
+        </w:rPr>
+        <w:t>Yeah, massively. Open API is key.</w:t>
+      </w:r>
+    </w:p>
+    <w:p>
+      <w:pPr>
+        <w:spacing w:line="360" w:lineRule="auto"/>
+        <w:rPr>
+          <w:rFonts w:ascii="Trebuchet MS" w:hAnsi="Trebuchet MS"/>
+          <w:lang w:val="en-US"/>
+        </w:rPr>
+      </w:pPr>
+    </w:p>
+    <w:p>
+      <w:pPr>
+        <w:spacing w:line="360" w:lineRule="auto"/>
+        <w:rPr>
+          <w:rFonts w:ascii="Trebuchet MS" w:hAnsi="Trebuchet MS"/>
+          <w:lang w:val="en-US"/>
+        </w:rPr>
+      </w:pPr>
+      <w:r>
+        <w:rPr>
+          <w:rFonts w:ascii="Trebuchet MS" w:hAnsi="Trebuchet MS"/>
+          <w:b/>
+          <w:lang w:val="en-US"/>
+        </w:rPr>
+        <w:t xml:space="preserve">Me: </w:t>
+      </w:r>
+      <w:r>
+        <w:rPr>
+          <w:rFonts w:ascii="Trebuchet MS" w:hAnsi="Trebuchet MS"/>
+          <w:lang w:val="en-US"/>
+        </w:rPr>
+        <w:t>Cool. What current tool(s) do you use? And what do you like / dislike about them?</w:t>
       </w:r>
       <w:bookmarkStart w:id="0" w:name="_GoBack"/>
       <w:bookmarkEnd w:id="0"/>
+    </w:p>
+    <w:p>
+      <w:pPr>
+        <w:spacing w:line="360" w:lineRule="auto"/>
+        <w:rPr>
+          <w:rFonts w:ascii="Trebuchet MS" w:hAnsi="Trebuchet MS"/>
+          <w:lang w:val="en-US"/>
+        </w:rPr>
+      </w:pPr>
+    </w:p>
+    <w:p>
+      <w:pPr>
+        <w:spacing w:line="360" w:lineRule="auto"/>
+        <w:rPr>
+          <w:rFonts w:ascii="Trebuchet MS" w:hAnsi="Trebuchet MS"/>
+          <w:lang w:val="en-US"/>
+        </w:rPr>
+      </w:pPr>
     </w:p>
     <w:p>
       <w:pPr>

</xml_diff>